<commit_message>
Add bilingual text files, document structure tests, and TMX export functionality
- Created bilingual text files: test_bilingual.txt and test_source_only.txt with sample translations.
- Implemented test_doc_structure.py to analyze document structure, counting paragraphs and tables in .docx files.
- Developed test_tmx_export.py for generating and saving TMX files, including a TMXGenerator class for handling translation units.
- Added a sample test case for TMX generation and output verification.
- Introduced a new Word document (projects~$lingual.docx) for potential project use.
</commit_message>
<xml_diff>
--- a/projects/Test document (with formatting, styles and a table).docx
+++ b/projects/Test document (with formatting, styles and a table).docx
@@ -5,55 +5,99 @@
     <w:p>
       <w:pPr>
         <w:pStyle w:val="Title"/>
+        <w:rPr>
+          <w:lang w:val="en-GB"/>
+        </w:rPr>
       </w:pPr>
       <w:r>
-        <w:t xml:space="preserve">Example document to test </w:t>
+        <w:rPr>
+          <w:lang w:val="en-GB"/>
+        </w:rPr>
+        <w:t>Biagio Pagano</w:t>
       </w:r>
-      <w:proofErr w:type="spellStart"/>
-      <w:r>
-        <w:t>Supervertaler</w:t>
-      </w:r>
-      <w:proofErr w:type="spellEnd"/>
     </w:p>
     <w:p>
       <w:pPr>
         <w:pStyle w:val="Subtitle"/>
+        <w:rPr>
+          <w:lang w:val="en-GB"/>
+        </w:rPr>
       </w:pPr>
       <w:r>
-        <w:t>This is a sub-title</w:t>
+        <w:rPr>
+          <w:lang w:val="en-GB"/>
+        </w:rPr>
+        <w:t xml:space="preserve">From Wikipedia, the free </w:t>
+      </w:r>
+      <w:r>
+        <w:rPr>
+          <w:lang w:val="en-GB"/>
+        </w:rPr>
+        <w:t>encyclopaedia</w:t>
       </w:r>
     </w:p>
     <w:p>
       <w:pPr>
         <w:pStyle w:val="Heading1"/>
+        <w:rPr>
+          <w:lang w:val="en-GB"/>
+        </w:rPr>
       </w:pPr>
       <w:r>
-        <w:t xml:space="preserve">1. </w:t>
-      </w:r>
-      <w:r>
-        <w:t>Here is an example</w:t>
-      </w:r>
-      <w:r>
-        <w:t xml:space="preserve"> </w:t>
-      </w:r>
-      <w:r>
-        <w:t>paragraph</w:t>
+        <w:rPr>
+          <w:lang w:val="en-GB"/>
+        </w:rPr>
+        <w:t>About</w:t>
       </w:r>
     </w:p>
     <w:p>
       <w:pPr>
         <w:spacing w:line="240" w:lineRule="auto"/>
+        <w:rPr>
+          <w:lang w:val="en-GB"/>
+        </w:rPr>
       </w:pPr>
       <w:r>
-        <w:t>In step 8f(ii), “less than 0.60% to less than 1.5%” includes for, instance, less than 1.50%, less than 1.45%, less than 1.40%, less than 1.35%, less than 1.30%, less than 1.25%, less than 1.20%, less than 1.15%, less than 1.10%, less than 1.00%, less than 0.95%, less than 0.90%, less than 0.85%, less than 0.80%, less than 0.75%, less than 0.70%, less than 0.65%, or for example less than 0.60%. It was found that particularly good prediction (accurate prediction) about the likelihood that a cancer subject is not suitable for treatment with a PD-1 inhibitor compound and/or PD-L1 inhibitor compound prior initiating treatment with said compound(s) or early after initiating treatment with said compound(s), if there is less than 0.90% of PD-1T cells in the tumor sample (e.g. FFPES or FFFS). This Software Development Agreement ("Agreement") is entered into as of January 1, 2025, by and between Party A and Party B. The purpose of this Agreement is to define the terms and conditions under which the Developer will provide software development services to the Client.</w:t>
+        <w:rPr>
+          <w:b/>
+          <w:bCs/>
+          <w:lang w:val="en-GB"/>
+        </w:rPr>
+        <w:t>Biagio Pagano</w:t>
+      </w:r>
+      <w:r>
+        <w:rPr>
+          <w:lang w:val="en-GB"/>
+        </w:rPr>
+        <w:t xml:space="preserve"> (born 29 January 1983) is an Italian footballer who currently plays as a midfielder for Ghivizzano Borgoamozzano.</w:t>
+      </w:r>
+    </w:p>
+    <w:p>
+      <w:pPr>
+        <w:spacing w:line="240" w:lineRule="auto"/>
+        <w:rPr>
+          <w:lang w:val="en-GB"/>
+        </w:rPr>
+      </w:pPr>
+      <w:r>
+        <w:rPr>
+          <w:lang w:val="en-GB"/>
+        </w:rPr>
+        <w:t>Pagano had made 250 appearances in Italian Serie B, including 2 in the playoffs in 2008–09 Serie B.</w:t>
       </w:r>
     </w:p>
     <w:p>
       <w:pPr>
         <w:pStyle w:val="Heading1"/>
+        <w:rPr>
+          <w:lang w:val="en-GB"/>
+        </w:rPr>
       </w:pPr>
       <w:r>
-        <w:t>2. Project Details</w:t>
+        <w:rPr>
+          <w:lang w:val="en-GB"/>
+        </w:rPr>
+        <w:t>Personal information</w:t>
       </w:r>
     </w:p>
     <w:tbl>
@@ -76,8 +120,16 @@
             <w:tcW w:w="4320" w:type="dxa"/>
           </w:tcPr>
           <w:p>
+            <w:pPr>
+              <w:rPr>
+                <w:lang w:val="en-GB"/>
+              </w:rPr>
+            </w:pPr>
             <w:r>
-              <w:t>Project Name</w:t>
+              <w:rPr>
+                <w:lang w:val="en-GB"/>
+              </w:rPr>
+              <w:t>Date of birth</w:t>
             </w:r>
           </w:p>
         </w:tc>
@@ -88,9 +140,15 @@
           <w:p>
             <w:pPr>
               <w:cnfStyle w:val="100000000000" w:firstRow="1" w:lastRow="0" w:firstColumn="0" w:lastColumn="0" w:oddVBand="0" w:evenVBand="0" w:oddHBand="0" w:evenHBand="0" w:firstRowFirstColumn="0" w:firstRowLastColumn="0" w:lastRowFirstColumn="0" w:lastRowLastColumn="0"/>
+              <w:rPr>
+                <w:lang w:val="en-GB"/>
+              </w:rPr>
             </w:pPr>
             <w:r>
-              <w:t>Enterprise Resource Planning System</w:t>
+              <w:rPr>
+                <w:lang w:val="en-GB"/>
+              </w:rPr>
+              <w:t>29 January 1983 (age 42)</w:t>
             </w:r>
           </w:p>
         </w:tc>
@@ -105,8 +163,16 @@
             <w:tcW w:w="4320" w:type="dxa"/>
           </w:tcPr>
           <w:p>
+            <w:pPr>
+              <w:rPr>
+                <w:lang w:val="en-GB"/>
+              </w:rPr>
+            </w:pPr>
             <w:r>
-              <w:t>Duration</w:t>
+              <w:rPr>
+                <w:lang w:val="en-GB"/>
+              </w:rPr>
+              <w:t>Place of birth</w:t>
             </w:r>
           </w:p>
         </w:tc>
@@ -117,9 +183,24 @@
           <w:p>
             <w:pPr>
               <w:cnfStyle w:val="000000100000" w:firstRow="0" w:lastRow="0" w:firstColumn="0" w:lastColumn="0" w:oddVBand="0" w:evenVBand="0" w:oddHBand="1" w:evenHBand="0" w:firstRowFirstColumn="0" w:firstRowLastColumn="0" w:lastRowFirstColumn="0" w:lastRowLastColumn="0"/>
+              <w:rPr>
+                <w:lang w:val="en-GB"/>
+              </w:rPr>
             </w:pPr>
+            <w:hyperlink r:id="rId6" w:history="1">
+              <w:r>
+                <w:rPr>
+                  <w:rStyle w:val="Hyperlink"/>
+                  <w:lang w:val="en-GB"/>
+                </w:rPr>
+                <w:t>Naples</w:t>
+              </w:r>
+            </w:hyperlink>
             <w:r>
-              <w:t>12 months</w:t>
+              <w:rPr>
+                <w:lang w:val="en-GB"/>
+              </w:rPr>
+              <w:t>, Italy</w:t>
             </w:r>
           </w:p>
         </w:tc>
@@ -134,8 +215,16 @@
             <w:tcW w:w="4320" w:type="dxa"/>
           </w:tcPr>
           <w:p>
+            <w:pPr>
+              <w:rPr>
+                <w:lang w:val="en-GB"/>
+              </w:rPr>
+            </w:pPr>
             <w:r>
-              <w:t>Budget</w:t>
+              <w:rPr>
+                <w:lang w:val="en-GB"/>
+              </w:rPr>
+              <w:t>Height</w:t>
             </w:r>
           </w:p>
         </w:tc>
@@ -146,38 +235,15 @@
           <w:p>
             <w:pPr>
               <w:cnfStyle w:val="000000010000" w:firstRow="0" w:lastRow="0" w:firstColumn="0" w:lastColumn="0" w:oddVBand="0" w:evenVBand="0" w:oddHBand="0" w:evenHBand="1" w:firstRowFirstColumn="0" w:firstRowLastColumn="0" w:lastRowFirstColumn="0" w:lastRowLastColumn="0"/>
+              <w:rPr>
+                <w:lang w:val="en-GB"/>
+              </w:rPr>
             </w:pPr>
             <w:r>
-              <w:t>$500,000</w:t>
-            </w:r>
-          </w:p>
-        </w:tc>
-      </w:tr>
-      <w:tr>
-        <w:trPr>
-          <w:cnfStyle w:val="000000100000" w:firstRow="0" w:lastRow="0" w:firstColumn="0" w:lastColumn="0" w:oddVBand="0" w:evenVBand="0" w:oddHBand="1" w:evenHBand="0" w:firstRowFirstColumn="0" w:firstRowLastColumn="0" w:lastRowFirstColumn="0" w:lastRowLastColumn="0"/>
-        </w:trPr>
-        <w:tc>
-          <w:tcPr>
-            <w:cnfStyle w:val="001000000000" w:firstRow="0" w:lastRow="0" w:firstColumn="1" w:lastColumn="0" w:oddVBand="0" w:evenVBand="0" w:oddHBand="0" w:evenHBand="0" w:firstRowFirstColumn="0" w:firstRowLastColumn="0" w:lastRowFirstColumn="0" w:lastRowLastColumn="0"/>
-            <w:tcW w:w="4320" w:type="dxa"/>
-          </w:tcPr>
-          <w:p>
-            <w:r>
-              <w:t>Start Date</w:t>
-            </w:r>
-          </w:p>
-        </w:tc>
-        <w:tc>
-          <w:tcPr>
-            <w:tcW w:w="4320" w:type="dxa"/>
-          </w:tcPr>
-          <w:p>
-            <w:pPr>
-              <w:cnfStyle w:val="000000100000" w:firstRow="0" w:lastRow="0" w:firstColumn="0" w:lastColumn="0" w:oddVBand="0" w:evenVBand="0" w:oddHBand="1" w:evenHBand="0" w:firstRowFirstColumn="0" w:firstRowLastColumn="0" w:lastRowFirstColumn="0" w:lastRowLastColumn="0"/>
-            </w:pPr>
-            <w:r>
-              <w:t>February 1, 2025</w:t>
+              <w:rPr>
+                <w:lang w:val="en-GB"/>
+              </w:rPr>
+              <w:t>1.80 m (5 ft 11 in)</w:t>
             </w:r>
           </w:p>
         </w:tc>
@@ -186,45 +252,110 @@
     <w:p>
       <w:pPr>
         <w:pStyle w:val="Heading1"/>
+        <w:rPr>
+          <w:lang w:val="en-GB"/>
+        </w:rPr>
       </w:pPr>
       <w:r>
-        <w:t>4. Confidentiality</w:t>
+        <w:rPr>
+          <w:lang w:val="en-GB"/>
+        </w:rPr>
+        <w:t>Career</w:t>
       </w:r>
     </w:p>
     <w:p>
-      <w:r>
-        <w:t xml:space="preserve">Both parties agree to maintain the </w:t>
-      </w:r>
+      <w:pPr>
+        <w:rPr>
+          <w:lang w:val="en-GB"/>
+        </w:rPr>
+      </w:pPr>
       <w:r>
         <w:rPr>
-          <w:b/>
+          <w:lang w:val="en-GB"/>
         </w:rPr>
-        <w:t>confidentiality</w:t>
+        <w:t>Pagano started his career at </w:t>
       </w:r>
+      <w:hyperlink r:id="rId7" w:tooltip="Atalanta B.C." w:history="1">
+        <w:r>
+          <w:rPr>
+            <w:rStyle w:val="Hyperlink"/>
+            <w:lang w:val="en-GB"/>
+          </w:rPr>
+          <w:t>Atalanta</w:t>
+        </w:r>
+      </w:hyperlink>
       <w:r>
-        <w:t xml:space="preserve"> of all proprietary information disclosed during the term of this Agreement.</w:t>
+        <w:rPr>
+          <w:lang w:val="en-GB"/>
+        </w:rPr>
+        <w:t>. He made his Serie A debut on 17 June 2001 against </w:t>
+      </w:r>
+      <w:hyperlink r:id="rId8" w:tooltip="Juventus FC" w:history="1">
+        <w:r>
+          <w:rPr>
+            <w:rStyle w:val="Hyperlink"/>
+            <w:lang w:val="en-GB"/>
+          </w:rPr>
+          <w:t>Juventus FC</w:t>
+        </w:r>
+      </w:hyperlink>
+      <w:r>
+        <w:rPr>
+          <w:lang w:val="en-GB"/>
+        </w:rPr>
+        <w:t> He played a few more Serie A games for Atalanta in October 2003, after he was returned from loan to </w:t>
+      </w:r>
+      <w:hyperlink r:id="rId9" w:tooltip="F.C. Lumezzane V.G.Z. A.S.D." w:history="1">
+        <w:r>
+          <w:rPr>
+            <w:rStyle w:val="Hyperlink"/>
+            <w:lang w:val="en-GB"/>
+          </w:rPr>
+          <w:t>Lumezzane</w:t>
+        </w:r>
+      </w:hyperlink>
+      <w:r>
+        <w:rPr>
+          <w:lang w:val="en-GB"/>
+        </w:rPr>
+        <w:t> of the third division in </w:t>
+      </w:r>
+      <w:hyperlink r:id="rId10" w:tooltip="2002–03 Serie C1" w:history="1">
+        <w:r>
+          <w:rPr>
+            <w:rStyle w:val="Hyperlink"/>
+            <w:lang w:val="en-GB"/>
+          </w:rPr>
+          <w:t>2002–03 Serie C1</w:t>
+        </w:r>
+      </w:hyperlink>
+      <w:r>
+        <w:rPr>
+          <w:lang w:val="en-GB"/>
+        </w:rPr>
+        <w:t>.</w:t>
       </w:r>
     </w:p>
     <w:p>
       <w:pPr>
         <w:pStyle w:val="IntenseQuote"/>
+        <w:rPr>
+          <w:lang w:val="en-GB"/>
+        </w:rPr>
       </w:pPr>
       <w:r>
-        <w:t>"Confidential Information" includes all technical and business information, source code, designs, and any other materials disclosed by either party.</w:t>
+        <w:rPr>
+          <w:lang w:val="en-GB"/>
+        </w:rPr>
+        <w:t>Football is a family of team sports that involve, to varying degrees, kicking a ball to score a goal. Unqualified, the word football generally means the form of football that is the most popular where the word is used. (source: Wikipedia)</w:t>
       </w:r>
     </w:p>
     <w:p>
       <w:pPr>
-        <w:pStyle w:val="Heading1"/>
+        <w:rPr>
+          <w:lang w:val="en-GB"/>
+        </w:rPr>
       </w:pPr>
-      <w:r>
-        <w:t>5. Termination</w:t>
-      </w:r>
-    </w:p>
-    <w:p>
-      <w:r>
-        <w:t>Either party may terminate this Agreement upon 30 days written notice to the other party.</w:t>
-      </w:r>
     </w:p>
     <w:sectPr>
       <w:pgSz w:w="12240" w:h="15840"/>
@@ -11819,6 +11950,29 @@
       </w:tcPr>
     </w:tblStylePr>
   </w:style>
+  <w:style w:type="character" w:styleId="Hyperlink">
+    <w:name w:val="Hyperlink"/>
+    <w:basedOn w:val="DefaultParagraphFont"/>
+    <w:uiPriority w:val="99"/>
+    <w:unhideWhenUsed/>
+    <w:rsid w:val="0002208F"/>
+    <w:rPr>
+      <w:color w:val="0000FF" w:themeColor="hyperlink"/>
+      <w:u w:val="single"/>
+    </w:rPr>
+  </w:style>
+  <w:style w:type="character" w:styleId="UnresolvedMention">
+    <w:name w:val="Unresolved Mention"/>
+    <w:basedOn w:val="DefaultParagraphFont"/>
+    <w:uiPriority w:val="99"/>
+    <w:semiHidden/>
+    <w:unhideWhenUsed/>
+    <w:rsid w:val="0002208F"/>
+    <w:rPr>
+      <w:color w:val="605E5C"/>
+      <w:shd w:val="clear" w:color="auto" w:fill="E1DFDD"/>
+    </w:rPr>
+  </w:style>
 </w:styles>
 </file>
 

</xml_diff>